<commit_message>
Avanzamento Sprint3. Analisi dei Requisiti e del Problema.
</commit_message>
<xml_diff>
--- a/Sprint5-Ottimizzazione del waiter.docx
+++ b/Sprint5-Ottimizzazione del waiter.docx
@@ -146,16 +146,17 @@
       </w:pPr>
       <w:r>
         <w:rPr>
+          <w:noProof/>
           <w:u w:val="single"/>
         </w:rPr>
         <w:drawing>
-          <wp:anchor distT="0" distB="0" distL="114300" distR="114300" simplePos="0" relativeHeight="251658240" behindDoc="0" locked="0" layoutInCell="1" allowOverlap="1" wp14:anchorId="57020B8E" wp14:editId="631A3DBF">
+          <wp:anchor distT="0" distB="0" distL="114300" distR="114300" simplePos="0" relativeHeight="251658240" behindDoc="0" locked="0" layoutInCell="1" allowOverlap="1" wp14:anchorId="57020B8E" wp14:editId="0427670B">
             <wp:simplePos x="0" y="0"/>
             <wp:positionH relativeFrom="margin">
-              <wp:align>right</wp:align>
+              <wp:posOffset>138545</wp:posOffset>
             </wp:positionH>
             <wp:positionV relativeFrom="paragraph">
-              <wp:posOffset>694748</wp:posOffset>
+              <wp:posOffset>776951</wp:posOffset>
             </wp:positionV>
             <wp:extent cx="6120130" cy="6200775"/>
             <wp:effectExtent l="0" t="0" r="0" b="9525"/>

</xml_diff>